<commit_message>
Pushing CSD 325 Module 11.2 Django Basics deliverables
</commit_message>
<xml_diff>
--- a/module-11/morrow-csd325-mod11_2-django-basics.docx
+++ b/module-11/morrow-csd325-mod11_2-django-basics.docx
@@ -16,10 +16,16 @@
       <w:r>
         <w:t>Assignment: CSD 325 (Module 11.2) Django Basics</w:t>
       </w:r>
+      <w:r>
+        <w:t xml:space="preserve"> </w:t>
+      </w:r>
     </w:p>
     <w:p/>
     <w:p>
       <w:r>
+        <w:rPr>
+          <w:noProof/>
+        </w:rPr>
         <w:drawing>
           <wp:inline distT="0" distB="0" distL="0" distR="0" wp14:anchorId="5AFF5CF9" wp14:editId="2500EB48">
             <wp:extent cx="5943600" cy="6911975"/>
@@ -59,6 +65,9 @@
     </w:p>
     <w:p>
       <w:r>
+        <w:rPr>
+          <w:noProof/>
+        </w:rPr>
         <w:lastRenderedPageBreak/>
         <w:drawing>
           <wp:inline distT="0" distB="0" distL="0" distR="0" wp14:anchorId="06822396" wp14:editId="7CF0CCA9">

</xml_diff>